<commit_message>
Update technical case docs and add new PDFs
Updated several .docx and .pptx files related to CloudWalk technical cases and presentations. Added new PDF versions for Anti-Fraud Solution, Transactional Analysis, and a presentation, providing easier access to finalized documents.
</commit_message>
<xml_diff>
--- a/docs/CloudWalk Technical Case - Chargeback problem.docx
+++ b/docs/CloudWalk Technical Case - Chargeback problem.docx
@@ -128,7 +128,7 @@
           <w14:ligatures w14:val="none"/>
         </w:rPr>
         <w:pict w14:anchorId="52C8D1D3">
-          <v:rect id="_x0000_i1325" style="width:0;height:1.5pt" o:hralign="center" o:hrstd="t" o:hr="t" fillcolor="#a0a0a0" stroked="f"/>
+          <v:rect id="_x0000_i1025" style="width:0;height:1.5pt" o:hralign="center" o:hrstd="t" o:hr="t" fillcolor="#a0a0a0" stroked="f"/>
         </w:pict>
       </w:r>
     </w:p>
@@ -279,7 +279,7 @@
           <w14:ligatures w14:val="none"/>
         </w:rPr>
         <w:pict w14:anchorId="7D2666FD">
-          <v:rect id="_x0000_i1326" style="width:0;height:1.5pt" o:hralign="center" o:hrstd="t" o:hr="t" fillcolor="#a0a0a0" stroked="f"/>
+          <v:rect id="_x0000_i1026" style="width:0;height:1.5pt" o:hralign="center" o:hrstd="t" o:hr="t" fillcolor="#a0a0a0" stroked="f"/>
         </w:pict>
       </w:r>
     </w:p>
@@ -721,7 +721,7 @@
           <w14:ligatures w14:val="none"/>
         </w:rPr>
         <w:pict w14:anchorId="4549E1DC">
-          <v:rect id="_x0000_i1327" style="width:0;height:1.5pt" o:hralign="center" o:hrstd="t" o:hr="t" fillcolor="#a0a0a0" stroked="f"/>
+          <v:rect id="_x0000_i1027" style="width:0;height:1.5pt" o:hralign="center" o:hrstd="t" o:hr="t" fillcolor="#a0a0a0" stroked="f"/>
         </w:pict>
       </w:r>
     </w:p>
@@ -842,7 +842,6 @@
             <w:rPr>
               <w:rFonts w:ascii="Arial" w:eastAsia="Times New Roman" w:hAnsi="Arial" w:cs="Arial"/>
               <w:kern w:val="0"/>
-              <w:lang w:val="pt-BR"/>
               <w14:ligatures w14:val="none"/>
             </w:rPr>
             <w:instrText xml:space="preserve"> CITATION Ant25 \l 1046 </w:instrText>
@@ -860,7 +859,6 @@
               <w:rFonts w:ascii="Arial" w:eastAsia="Times New Roman" w:hAnsi="Arial" w:cs="Arial"/>
               <w:noProof/>
               <w:kern w:val="0"/>
-              <w:lang w:val="pt-BR"/>
               <w14:ligatures w14:val="none"/>
             </w:rPr>
             <w:t>(Antom, 2025)</w:t>
@@ -932,7 +930,7 @@
           <w14:ligatures w14:val="none"/>
         </w:rPr>
         <w:pict w14:anchorId="3E6A88C4">
-          <v:rect id="_x0000_i1328" style="width:0;height:1.5pt" o:hralign="center" o:hrstd="t" o:hr="t" fillcolor="#a0a0a0" stroked="f"/>
+          <v:rect id="_x0000_i1028" style="width:0;height:1.5pt" o:hralign="center" o:hrstd="t" o:hr="t" fillcolor="#a0a0a0" stroked="f"/>
         </w:pict>
       </w:r>
     </w:p>
@@ -1121,7 +1119,7 @@
           <w14:ligatures w14:val="none"/>
         </w:rPr>
         <w:pict w14:anchorId="180DAADC">
-          <v:rect id="_x0000_i1329" style="width:0;height:1.5pt" o:hralign="center" o:hrstd="t" o:hr="t" fillcolor="#a0a0a0" stroked="f"/>
+          <v:rect id="_x0000_i1029" style="width:0;height:1.5pt" o:hralign="center" o:hrstd="t" o:hr="t" fillcolor="#a0a0a0" stroked="f"/>
         </w:pict>
       </w:r>
     </w:p>
@@ -1304,20 +1302,18 @@
     </w:p>
     <w:sdt>
       <w:sdtPr>
+        <w:rPr>
+          <w:rFonts w:asciiTheme="minorHAnsi" w:eastAsiaTheme="minorEastAsia" w:hAnsiTheme="minorHAnsi" w:cstheme="minorBidi"/>
+          <w:color w:val="auto"/>
+          <w:sz w:val="24"/>
+          <w:szCs w:val="24"/>
+        </w:rPr>
         <w:id w:val="1875272151"/>
         <w:docPartObj>
           <w:docPartGallery w:val="Bibliographies"/>
           <w:docPartUnique/>
         </w:docPartObj>
       </w:sdtPr>
-      <w:sdtEndPr>
-        <w:rPr>
-          <w:rFonts w:asciiTheme="minorHAnsi" w:eastAsiaTheme="minorEastAsia" w:hAnsiTheme="minorHAnsi" w:cstheme="minorBidi"/>
-          <w:color w:val="auto"/>
-          <w:sz w:val="24"/>
-          <w:szCs w:val="24"/>
-        </w:rPr>
-      </w:sdtEndPr>
       <w:sdtContent>
         <w:p>
           <w:pPr>

</xml_diff>